<commit_message>
Async defination in summary added
</commit_message>
<xml_diff>
--- a/AsyncRust.docx
+++ b/AsyncRust.docx
@@ -19,6 +19,21 @@
           <w:szCs w:val="36"/>
         </w:rPr>
         <w:t>Async in Rust:</w:t>
+      </w:r>
+    </w:p>
+    <w:p>
+      <w:pPr>
+        <w:rPr>
+          <w:sz w:val="24"/>
+          <w:szCs w:val="24"/>
+        </w:rPr>
+      </w:pPr>
+      <w:r>
+        <w:rPr>
+          <w:sz w:val="24"/>
+          <w:szCs w:val="24"/>
+        </w:rPr>
+        <w:t>Async program is a form of parallel programming, its allows the atomic work to run separately from the primary (main) application thread. When the atomic work is complete, it notifies the main thread with failed or success status. Moreover, Asynchronous code allows us to run multiple tasks concurrently on the same OS thread.</w:t>
       </w:r>
     </w:p>
     <w:p>

</xml_diff>

<commit_message>
Async code example added
</commit_message>
<xml_diff>
--- a/AsyncRust.docx
+++ b/AsyncRust.docx
@@ -102,6 +102,130 @@
         </w:rPr>
         <w:t xml:space="preserve"> is a concept which allows not blocking the program workflow when waiting for the results of certain actions.</w:t>
       </w:r>
+    </w:p>
+    <w:p>
+      <w:pPr>
+        <w:rPr>
+          <w:sz w:val="24"/>
+          <w:szCs w:val="24"/>
+        </w:rPr>
+      </w:pPr>
+    </w:p>
+    <w:p>
+      <w:pPr>
+        <w:rPr>
+          <w:b/>
+          <w:bCs/>
+          <w:sz w:val="36"/>
+          <w:szCs w:val="36"/>
+        </w:rPr>
+      </w:pPr>
+      <w:r>
+        <w:rPr>
+          <w:b/>
+          <w:bCs/>
+          <w:sz w:val="36"/>
+          <w:szCs w:val="36"/>
+        </w:rPr>
+        <w:t>Co</w:t>
+      </w:r>
+      <w:r>
+        <w:rPr>
+          <w:b/>
+          <w:bCs/>
+          <w:sz w:val="36"/>
+          <w:szCs w:val="36"/>
+        </w:rPr>
+        <w:t>de Example</w:t>
+      </w:r>
+      <w:r>
+        <w:rPr>
+          <w:b/>
+          <w:bCs/>
+          <w:sz w:val="36"/>
+          <w:szCs w:val="36"/>
+        </w:rPr>
+        <w:t>:</w:t>
+      </w:r>
+    </w:p>
+    <w:p>
+      <w:pPr>
+        <w:rPr>
+          <w:sz w:val="24"/>
+          <w:szCs w:val="24"/>
+        </w:rPr>
+      </w:pPr>
+      <w:r>
+        <w:rPr>
+          <w:noProof/>
+          <w:sz w:val="24"/>
+          <w:szCs w:val="24"/>
+        </w:rPr>
+        <w:drawing>
+          <wp:inline distT="0" distB="0" distL="0" distR="0">
+            <wp:extent cx="5943600" cy="3343275"/>
+            <wp:effectExtent l="0" t="0" r="0" b="9525"/>
+            <wp:docPr id="1" name="Picture 1" descr="C:\Users\Kamran\Desktop\code example.jpg"/>
+            <wp:cNvGraphicFramePr>
+              <a:graphicFrameLocks xmlns:a="http://schemas.openxmlformats.org/drawingml/2006/main" noChangeAspect="1"/>
+            </wp:cNvGraphicFramePr>
+            <a:graphic xmlns:a="http://schemas.openxmlformats.org/drawingml/2006/main">
+              <a:graphicData uri="http://schemas.openxmlformats.org/drawingml/2006/picture">
+                <pic:pic xmlns:pic="http://schemas.openxmlformats.org/drawingml/2006/picture">
+                  <pic:nvPicPr>
+                    <pic:cNvPr id="0" name="Picture 1" descr="C:\Users\Kamran\Desktop\code example.jpg"/>
+                    <pic:cNvPicPr>
+                      <a:picLocks noChangeAspect="1" noChangeArrowheads="1"/>
+                    </pic:cNvPicPr>
+                  </pic:nvPicPr>
+                  <pic:blipFill>
+                    <a:blip r:embed="rId4" cstate="print">
+                      <a:extLst>
+                        <a:ext uri="{28A0092B-C50C-407E-A947-70E740481C1C}">
+                          <a14:useLocalDpi xmlns:a14="http://schemas.microsoft.com/office/drawing/2010/main" val="0"/>
+                        </a:ext>
+                      </a:extLst>
+                    </a:blip>
+                    <a:srcRect/>
+                    <a:stretch>
+                      <a:fillRect/>
+                    </a:stretch>
+                  </pic:blipFill>
+                  <pic:spPr bwMode="auto">
+                    <a:xfrm>
+                      <a:off x="0" y="0"/>
+                      <a:ext cx="5943600" cy="3343275"/>
+                    </a:xfrm>
+                    <a:prstGeom prst="rect">
+                      <a:avLst/>
+                    </a:prstGeom>
+                    <a:noFill/>
+                    <a:ln>
+                      <a:noFill/>
+                    </a:ln>
+                  </pic:spPr>
+                </pic:pic>
+              </a:graphicData>
+            </a:graphic>
+          </wp:inline>
+        </w:drawing>
+      </w:r>
+    </w:p>
+    <w:p>
+      <w:pPr>
+        <w:rPr>
+          <w:sz w:val="24"/>
+          <w:szCs w:val="24"/>
+        </w:rPr>
+      </w:pPr>
+    </w:p>
+    <w:p>
+      <w:pPr>
+        <w:rPr>
+          <w:sz w:val="24"/>
+          <w:szCs w:val="24"/>
+        </w:rPr>
+      </w:pPr>
       <w:bookmarkStart w:id="0" w:name="_GoBack"/>
       <w:bookmarkEnd w:id="0"/>
     </w:p>

</xml_diff>

<commit_message>
Async State Machine Basic Diagram Added
</commit_message>
<xml_diff>
--- a/AsyncRust.docx
+++ b/AsyncRust.docx
@@ -214,20 +214,111 @@
     <w:p>
       <w:pPr>
         <w:rPr>
+          <w:b/>
+          <w:bCs/>
+          <w:sz w:val="36"/>
+          <w:szCs w:val="36"/>
+        </w:rPr>
+      </w:pPr>
+    </w:p>
+    <w:p>
+      <w:pPr>
+        <w:rPr>
+          <w:b/>
+          <w:bCs/>
+          <w:sz w:val="36"/>
+          <w:szCs w:val="36"/>
+        </w:rPr>
+      </w:pPr>
+    </w:p>
+    <w:p>
+      <w:pPr>
+        <w:rPr>
+          <w:b/>
+          <w:bCs/>
+          <w:sz w:val="36"/>
+          <w:szCs w:val="36"/>
+        </w:rPr>
+      </w:pPr>
+    </w:p>
+    <w:p>
+      <w:pPr>
+        <w:rPr>
+          <w:b/>
+          <w:bCs/>
+          <w:sz w:val="36"/>
+          <w:szCs w:val="36"/>
+        </w:rPr>
+      </w:pPr>
+      <w:bookmarkStart w:id="0" w:name="_GoBack"/>
+      <w:bookmarkEnd w:id="0"/>
+      <w:r>
+        <w:rPr>
+          <w:b/>
+          <w:bCs/>
+          <w:sz w:val="36"/>
+          <w:szCs w:val="36"/>
+        </w:rPr>
+        <w:lastRenderedPageBreak/>
+        <w:t>Async State Machine Basic</w:t>
+      </w:r>
+      <w:r>
+        <w:rPr>
+          <w:b/>
+          <w:bCs/>
+          <w:sz w:val="36"/>
+          <w:szCs w:val="36"/>
+        </w:rPr>
+        <w:t>:</w:t>
+      </w:r>
+    </w:p>
+    <w:p>
+      <w:pPr>
+        <w:rPr>
           <w:sz w:val="24"/>
           <w:szCs w:val="24"/>
         </w:rPr>
       </w:pPr>
-    </w:p>
-    <w:p>
-      <w:pPr>
-        <w:rPr>
-          <w:sz w:val="24"/>
-          <w:szCs w:val="24"/>
-        </w:rPr>
-      </w:pPr>
-      <w:bookmarkStart w:id="0" w:name="_GoBack"/>
-      <w:bookmarkEnd w:id="0"/>
+      <w:r>
+        <w:rPr>
+          <w:noProof/>
+        </w:rPr>
+        <w:drawing>
+          <wp:inline distT="0" distB="0" distL="0" distR="0" wp14:anchorId="0BCAB3E9" wp14:editId="4E46F821">
+            <wp:extent cx="5800725" cy="2333625"/>
+            <wp:effectExtent l="0" t="0" r="9525" b="9525"/>
+            <wp:docPr id="2" name="Picture 2"/>
+            <wp:cNvGraphicFramePr>
+              <a:graphicFrameLocks xmlns:a="http://schemas.openxmlformats.org/drawingml/2006/main" noChangeAspect="1"/>
+            </wp:cNvGraphicFramePr>
+            <a:graphic xmlns:a="http://schemas.openxmlformats.org/drawingml/2006/main">
+              <a:graphicData uri="http://schemas.openxmlformats.org/drawingml/2006/picture">
+                <pic:pic xmlns:pic="http://schemas.openxmlformats.org/drawingml/2006/picture">
+                  <pic:nvPicPr>
+                    <pic:cNvPr id="1" name=""/>
+                    <pic:cNvPicPr/>
+                  </pic:nvPicPr>
+                  <pic:blipFill>
+                    <a:blip r:embed="rId5"/>
+                    <a:stretch>
+                      <a:fillRect/>
+                    </a:stretch>
+                  </pic:blipFill>
+                  <pic:spPr>
+                    <a:xfrm>
+                      <a:off x="0" y="0"/>
+                      <a:ext cx="5800725" cy="2333625"/>
+                    </a:xfrm>
+                    <a:prstGeom prst="rect">
+                      <a:avLst/>
+                    </a:prstGeom>
+                  </pic:spPr>
+                </pic:pic>
+              </a:graphicData>
+            </a:graphic>
+          </wp:inline>
+        </w:drawing>
+      </w:r>
     </w:p>
     <w:sectPr>
       <w:pgSz w:w="12240" w:h="15840"/>

</xml_diff>

<commit_message>
Visual Representation of Async State Machine Basic Heading Changed
</commit_message>
<xml_diff>
--- a/AsyncRust.docx
+++ b/AsyncRust.docx
@@ -251,6 +251,52 @@
         </w:rPr>
       </w:pPr>
       <w:bookmarkStart w:id="0" w:name="_GoBack"/>
+      <w:r>
+        <w:rPr>
+          <w:b/>
+          <w:bCs/>
+          <w:sz w:val="36"/>
+          <w:szCs w:val="36"/>
+        </w:rPr>
+        <w:lastRenderedPageBreak/>
+        <w:t>V</w:t>
+      </w:r>
+      <w:r>
+        <w:rPr>
+          <w:b/>
+          <w:bCs/>
+          <w:sz w:val="36"/>
+          <w:szCs w:val="36"/>
+        </w:rPr>
+        <w:t>isual</w:t>
+      </w:r>
+      <w:r>
+        <w:rPr>
+          <w:b/>
+          <w:bCs/>
+          <w:sz w:val="36"/>
+          <w:szCs w:val="36"/>
+        </w:rPr>
+        <w:t xml:space="preserve"> Representation of</w:t>
+      </w:r>
+      <w:r>
+        <w:rPr>
+          <w:b/>
+          <w:bCs/>
+          <w:sz w:val="36"/>
+          <w:szCs w:val="36"/>
+        </w:rPr>
+        <w:t xml:space="preserve"> </w:t>
+      </w:r>
+      <w:r>
+        <w:rPr>
+          <w:b/>
+          <w:bCs/>
+          <w:sz w:val="36"/>
+          <w:szCs w:val="36"/>
+        </w:rPr>
+        <w:t>Async State Machine Basic</w:t>
+      </w:r>
       <w:bookmarkEnd w:id="0"/>
       <w:r>
         <w:rPr>
@@ -259,17 +305,29 @@
           <w:sz w:val="36"/>
           <w:szCs w:val="36"/>
         </w:rPr>
-        <w:lastRenderedPageBreak/>
-        <w:t>Async State Machine Basic</w:t>
-      </w:r>
-      <w:r>
-        <w:rPr>
-          <w:b/>
-          <w:bCs/>
-          <w:sz w:val="36"/>
-          <w:szCs w:val="36"/>
-        </w:rPr>
         <w:t>:</w:t>
+      </w:r>
+    </w:p>
+    <w:p>
+      <w:pPr>
+        <w:rPr>
+          <w:sz w:val="24"/>
+          <w:szCs w:val="24"/>
+        </w:rPr>
+      </w:pPr>
+      <w:r>
+        <w:rPr>
+          <w:sz w:val="24"/>
+          <w:szCs w:val="24"/>
+        </w:rPr>
+        <w:t>Below diagram explains how Async</w:t>
+      </w:r>
+      <w:r>
+        <w:rPr>
+          <w:sz w:val="24"/>
+          <w:szCs w:val="24"/>
+        </w:rPr>
+        <w:t xml:space="preserve"> works and how Async code differs from traditional Rust programs.</w:t>
       </w:r>
     </w:p>
     <w:p>
@@ -318,6 +376,71 @@
             </a:graphic>
           </wp:inline>
         </w:drawing>
+      </w:r>
+    </w:p>
+    <w:p>
+      <w:pPr>
+        <w:rPr>
+          <w:sz w:val="24"/>
+          <w:szCs w:val="24"/>
+        </w:rPr>
+      </w:pPr>
+    </w:p>
+    <w:p>
+      <w:pPr>
+        <w:rPr>
+          <w:b/>
+          <w:bCs/>
+          <w:sz w:val="36"/>
+          <w:szCs w:val="36"/>
+        </w:rPr>
+      </w:pPr>
+      <w:r>
+        <w:rPr>
+          <w:b/>
+          <w:bCs/>
+          <w:sz w:val="36"/>
+          <w:szCs w:val="36"/>
+        </w:rPr>
+        <w:t>Conclusion</w:t>
+      </w:r>
+      <w:r>
+        <w:rPr>
+          <w:b/>
+          <w:bCs/>
+          <w:sz w:val="36"/>
+          <w:szCs w:val="36"/>
+        </w:rPr>
+        <w:t>:</w:t>
+      </w:r>
+    </w:p>
+    <w:p>
+      <w:pPr>
+        <w:rPr>
+          <w:sz w:val="24"/>
+          <w:szCs w:val="24"/>
+        </w:rPr>
+      </w:pPr>
+      <w:r>
+        <w:rPr>
+          <w:sz w:val="24"/>
+          <w:szCs w:val="24"/>
+        </w:rPr>
+        <w:t>Overall, asynchronous applications have the potential to be much faster and use fewer resources than a corres</w:t>
+      </w:r>
+      <w:r>
+        <w:rPr>
+          <w:sz w:val="24"/>
+          <w:szCs w:val="24"/>
+        </w:rPr>
+        <w:t>ponding threaded implementation but it has some cost.</w:t>
+      </w:r>
+      <w:r>
+        <w:rPr>
+          <w:sz w:val="24"/>
+          <w:szCs w:val="24"/>
+        </w:rPr>
+        <w:t xml:space="preserve"> As we know that </w:t>
       </w:r>
     </w:p>
     <w:sectPr>

</xml_diff>

<commit_message>
Para added for Async Code Example to explore Async in Rust
</commit_message>
<xml_diff>
--- a/AsyncRust.docx
+++ b/AsyncRust.docx
@@ -127,6 +127,15 @@
           <w:sz w:val="36"/>
           <w:szCs w:val="36"/>
         </w:rPr>
+        <w:t xml:space="preserve">Async </w:t>
+      </w:r>
+      <w:r>
+        <w:rPr>
+          <w:b/>
+          <w:bCs/>
+          <w:sz w:val="36"/>
+          <w:szCs w:val="36"/>
+        </w:rPr>
         <w:t>Co</w:t>
       </w:r>
       <w:r>
@@ -146,6 +155,99 @@
           <w:szCs w:val="36"/>
         </w:rPr>
         <w:t>:</w:t>
+      </w:r>
+    </w:p>
+    <w:p>
+      <w:pPr>
+        <w:rPr>
+          <w:sz w:val="24"/>
+          <w:szCs w:val="24"/>
+        </w:rPr>
+      </w:pPr>
+      <w:r>
+        <w:rPr>
+          <w:sz w:val="24"/>
+          <w:szCs w:val="24"/>
+        </w:rPr>
+        <w:t>A</w:t>
+      </w:r>
+      <w:r>
+        <w:rPr>
+          <w:sz w:val="24"/>
+          <w:szCs w:val="24"/>
+        </w:rPr>
+        <w:t>sync functions require special support from the language or libraries.</w:t>
+      </w:r>
+      <w:r>
+        <w:t xml:space="preserve"> </w:t>
+      </w:r>
+      <w:r>
+        <w:rPr>
+          <w:sz w:val="24"/>
+          <w:szCs w:val="24"/>
+        </w:rPr>
+        <w:t xml:space="preserve">In Rust, </w:t>
+      </w:r>
+      <w:r>
+        <w:rPr>
+          <w:sz w:val="24"/>
+          <w:szCs w:val="24"/>
+        </w:rPr>
+        <w:t>“</w:t>
+      </w:r>
+      <w:bookmarkStart w:id="0" w:name="_GoBack"/>
+      <w:proofErr w:type="spellStart"/>
+      <w:r>
+        <w:rPr>
+          <w:b/>
+          <w:bCs/>
+          <w:sz w:val="24"/>
+          <w:szCs w:val="24"/>
+        </w:rPr>
+        <w:t>async</w:t>
+      </w:r>
+      <w:proofErr w:type="spellEnd"/>
+      <w:r>
+        <w:rPr>
+          <w:b/>
+          <w:bCs/>
+          <w:sz w:val="24"/>
+          <w:szCs w:val="24"/>
+        </w:rPr>
+        <w:t xml:space="preserve"> </w:t>
+      </w:r>
+      <w:proofErr w:type="spellStart"/>
+      <w:r>
+        <w:rPr>
+          <w:b/>
+          <w:bCs/>
+          <w:sz w:val="24"/>
+          <w:szCs w:val="24"/>
+        </w:rPr>
+        <w:t>fn</w:t>
+      </w:r>
+      <w:bookmarkEnd w:id="0"/>
+      <w:proofErr w:type="spellEnd"/>
+      <w:r>
+        <w:rPr>
+          <w:sz w:val="24"/>
+          <w:szCs w:val="24"/>
+        </w:rPr>
+        <w:t>”</w:t>
+      </w:r>
+      <w:r>
+        <w:rPr>
+          <w:sz w:val="24"/>
+          <w:szCs w:val="24"/>
+        </w:rPr>
+        <w:t xml:space="preserve"> creates an Async function which returns a Future. To execute the body of the function, the returned F</w:t>
+      </w:r>
+      <w:r>
+        <w:rPr>
+          <w:sz w:val="24"/>
+          <w:szCs w:val="24"/>
+        </w:rPr>
+        <w:t>uture must be run to completion as mentioned in below code diagram.</w:t>
       </w:r>
     </w:p>
     <w:p>
@@ -257,7 +359,6 @@
           <w:sz w:val="36"/>
           <w:szCs w:val="36"/>
         </w:rPr>
-        <w:lastRenderedPageBreak/>
         <w:t>V</w:t>
       </w:r>
       <w:r>
@@ -379,12 +480,154 @@
     <w:p>
       <w:pPr>
         <w:rPr>
-          <w:sz w:val="24"/>
-          <w:szCs w:val="24"/>
-        </w:rPr>
-      </w:pPr>
-      <w:bookmarkStart w:id="0" w:name="_GoBack"/>
-      <w:bookmarkEnd w:id="0"/>
+          <w:b/>
+          <w:bCs/>
+          <w:sz w:val="36"/>
+          <w:szCs w:val="36"/>
+        </w:rPr>
+      </w:pPr>
+    </w:p>
+    <w:p>
+      <w:pPr>
+        <w:rPr>
+          <w:b/>
+          <w:bCs/>
+          <w:sz w:val="36"/>
+          <w:szCs w:val="36"/>
+        </w:rPr>
+      </w:pPr>
+      <w:r>
+        <w:rPr>
+          <w:b/>
+          <w:bCs/>
+          <w:sz w:val="36"/>
+          <w:szCs w:val="36"/>
+        </w:rPr>
+        <w:t>Conclusion</w:t>
+      </w:r>
+      <w:r>
+        <w:rPr>
+          <w:b/>
+          <w:bCs/>
+          <w:sz w:val="36"/>
+          <w:szCs w:val="36"/>
+        </w:rPr>
+        <w:t>:</w:t>
+      </w:r>
+    </w:p>
+    <w:p>
+      <w:pPr>
+        <w:rPr>
+          <w:sz w:val="24"/>
+          <w:szCs w:val="24"/>
+        </w:rPr>
+      </w:pPr>
+      <w:r>
+        <w:rPr>
+          <w:sz w:val="24"/>
+          <w:szCs w:val="24"/>
+        </w:rPr>
+        <w:t>Let’s conclude Async</w:t>
+      </w:r>
+      <w:r>
+        <w:rPr>
+          <w:sz w:val="24"/>
+          <w:szCs w:val="24"/>
+        </w:rPr>
+        <w:t>, asynchronous applications have the potential to be much faster and use fewer resources than a corres</w:t>
+      </w:r>
+      <w:r>
+        <w:rPr>
+          <w:sz w:val="24"/>
+          <w:szCs w:val="24"/>
+        </w:rPr>
+        <w:t xml:space="preserve">ponding threaded implementation but it has some cost. As we know that </w:t>
+      </w:r>
+      <w:r>
+        <w:rPr>
+          <w:sz w:val="24"/>
+          <w:szCs w:val="24"/>
+        </w:rPr>
+        <w:t>t</w:t>
+      </w:r>
+      <w:r>
+        <w:rPr>
+          <w:sz w:val="24"/>
+          <w:szCs w:val="24"/>
+        </w:rPr>
+        <w:t xml:space="preserve">hreads are natively supported by the </w:t>
+      </w:r>
+      <w:r>
+        <w:rPr>
+          <w:sz w:val="24"/>
+          <w:szCs w:val="24"/>
+        </w:rPr>
+        <w:t>OS</w:t>
+      </w:r>
+      <w:r>
+        <w:rPr>
+          <w:sz w:val="24"/>
+          <w:szCs w:val="24"/>
+        </w:rPr>
+        <w:t>, and using them doesn't require any special programming model</w:t>
+      </w:r>
+      <w:r>
+        <w:rPr>
+          <w:sz w:val="24"/>
+          <w:szCs w:val="24"/>
+        </w:rPr>
+        <w:t>,</w:t>
+      </w:r>
+      <w:r>
+        <w:rPr>
+          <w:sz w:val="24"/>
+          <w:szCs w:val="24"/>
+        </w:rPr>
+        <w:t xml:space="preserve"> any function can create a thread, and calling a function that uses threads is usually just as easy as calling any normal function</w:t>
+      </w:r>
+      <w:r>
+        <w:rPr>
+          <w:sz w:val="24"/>
+          <w:szCs w:val="24"/>
+        </w:rPr>
+        <w:t>s</w:t>
+      </w:r>
+      <w:r>
+        <w:rPr>
+          <w:sz w:val="24"/>
+          <w:szCs w:val="24"/>
+        </w:rPr>
+        <w:t xml:space="preserve">, but </w:t>
+      </w:r>
+      <w:r>
+        <w:rPr>
+          <w:sz w:val="24"/>
+          <w:szCs w:val="24"/>
+        </w:rPr>
+        <w:t xml:space="preserve">asynchronous functions require </w:t>
+      </w:r>
+      <w:r>
+        <w:rPr>
+          <w:sz w:val="24"/>
+          <w:szCs w:val="24"/>
+        </w:rPr>
+        <w:t xml:space="preserve">some </w:t>
+      </w:r>
+      <w:r>
+        <w:rPr>
+          <w:sz w:val="24"/>
+          <w:szCs w:val="24"/>
+        </w:rPr>
+        <w:t>special support from the language or libraries.</w:t>
+      </w:r>
+    </w:p>
+    <w:p>
+      <w:pPr>
+        <w:rPr>
+          <w:sz w:val="24"/>
+          <w:szCs w:val="24"/>
+        </w:rPr>
+      </w:pPr>
     </w:p>
     <w:sectPr>
       <w:pgSz w:w="12240" w:h="15840"/>

</xml_diff>